<commit_message>
almost done with part 1
</commit_message>
<xml_diff>
--- a/answers/API_115_PS2_IV_Questions.docx
+++ b/answers/API_115_PS2_IV_Questions.docx
@@ -3207,6 +3207,12 @@
               </w:rPr>
               <w:t xml:space="preserve">allowing us to identify effects of education across birth quarters within each birth year. </w:t>
             </w:r>
+            <w:r>
+              <w:rPr>
+                <w:i/>
+              </w:rPr>
+              <w:t xml:space="preserve">In other words, TSLS removes variation of years of education that is related to the error term. </w:t>
+            </w:r>
           </w:p>
         </w:tc>
       </w:tr>
@@ -3319,19 +3325,25 @@
               <w:rPr>
                 <w:i/>
               </w:rPr>
-              <w:t>assess the strength of the</w:t>
-            </w:r>
-            <w:r>
-              <w:rPr>
-                <w:i/>
-              </w:rPr>
-              <w:t xml:space="preserve"> instrument. </w:t>
-            </w:r>
-            <w:r>
-              <w:rPr>
-                <w:i/>
-              </w:rPr>
-              <w:t>Table III column III (particularly panel B) fulfills this purpose because it demonstrates the difference in log weekly wages for people born in the first quarter versus second, third, or fourth quarters.</w:t>
+              <w:t>demonstrate that the instrument does in fact have an effect on the variable of interest</w:t>
+            </w:r>
+            <w:r>
+              <w:rPr>
+                <w:i/>
+              </w:rPr>
+              <w:t xml:space="preserve">. </w:t>
+            </w:r>
+            <w:r>
+              <w:rPr>
+                <w:i/>
+              </w:rPr>
+              <w:t>Table III column III fulfills this purpose because it demonstrates the difference in log weekly wages for people born in the first quarter versus second, third, or fourth quarters.</w:t>
+            </w:r>
+            <w:r>
+              <w:rPr>
+                <w:i/>
+              </w:rPr>
+              <w:t xml:space="preserve"> Taken together, this reduced form estimate, and the first stage estimate (which measures relevance), can be used to back out the IV estimator – which is good for fact checking your estimates!</w:t>
             </w:r>
           </w:p>
         </w:tc>
@@ -3418,6 +3430,20 @@
                 <w:i/>
               </w:rPr>
             </w:pPr>
+            <w:r>
+              <w:rPr>
+                <w:rFonts w:eastAsiaTheme="minorEastAsia"/>
+                <w:i/>
+              </w:rPr>
+              <w:t xml:space="preserve">Weak instruments mean the relevance assumption is loosely, or not, met. </w:t>
+            </w:r>
+            <w:r>
+              <w:rPr>
+                <w:rFonts w:eastAsiaTheme="minorEastAsia"/>
+                <w:i/>
+              </w:rPr>
+              <w:t xml:space="preserve">Thus, in the equation for our IV estimator, the first stage estimator (denominator) would approach 0, thus creating a division problem, biasing TSLS towards OLS. </w:t>
+            </w:r>
           </w:p>
         </w:tc>
       </w:tr>
@@ -3447,6 +3473,7 @@
         <w:rPr>
           <w:noProof/>
         </w:rPr>
+        <w:lastRenderedPageBreak/>
         <w:drawing>
           <wp:anchor distT="0" distB="0" distL="114300" distR="114300" simplePos="0" relativeHeight="251660288" behindDoc="0" locked="0" layoutInCell="1" allowOverlap="1" wp14:anchorId="2E23ABDB" wp14:editId="03969B70">
             <wp:simplePos x="0" y="0"/>

</xml_diff>

<commit_message>
finished quant part way through 17, need to revise wald estimate
</commit_message>
<xml_diff>
--- a/answers/API_115_PS2_IV_Questions.docx
+++ b/answers/API_115_PS2_IV_Questions.docx
@@ -3325,7 +3325,31 @@
               <w:rPr>
                 <w:i/>
               </w:rPr>
-              <w:t>demonstrate that the instrument does in fact have an effect on the variable of interest</w:t>
+              <w:t xml:space="preserve">demonstrate </w:t>
+            </w:r>
+            <w:r>
+              <w:rPr>
+                <w:i/>
+              </w:rPr>
+              <w:t>whether</w:t>
+            </w:r>
+            <w:r>
+              <w:rPr>
+                <w:i/>
+              </w:rPr>
+              <w:t xml:space="preserve"> the instrument </w:t>
+            </w:r>
+            <w:r>
+              <w:rPr>
+                <w:i/>
+              </w:rPr>
+              <w:t>has</w:t>
+            </w:r>
+            <w:r>
+              <w:rPr>
+                <w:i/>
+              </w:rPr>
+              <w:t xml:space="preserve"> an effect on the variable of interest</w:t>
             </w:r>
             <w:r>
               <w:rPr>
@@ -3940,7 +3964,28 @@
                 <w:bCs/>
                 <w:i/>
               </w:rPr>
-              <w:t xml:space="preserve">More </w:t>
+              <w:t>QOB only affects</w:t>
+            </w:r>
+            <w:r>
+              <w:rPr>
+                <w:bCs/>
+                <w:i/>
+              </w:rPr>
+              <w:t xml:space="preserve"> education </w:t>
+            </w:r>
+            <w:r>
+              <w:rPr>
+                <w:bCs/>
+                <w:i/>
+              </w:rPr>
+              <w:t>as expected</w:t>
+            </w:r>
+            <w:r>
+              <w:rPr>
+                <w:bCs/>
+                <w:i/>
+              </w:rPr>
+              <w:t xml:space="preserve">. </w:t>
             </w:r>
             <w:proofErr w:type="spellStart"/>
             <w:r>
@@ -3948,7 +3993,7 @@
                 <w:bCs/>
                 <w:i/>
               </w:rPr>
-              <w:t xml:space="preserve">education </w:t>
+              <w:t>Defiers</w:t>
             </w:r>
             <w:proofErr w:type="spellEnd"/>
             <w:r>
@@ -3956,7 +4001,21 @@
                 <w:bCs/>
                 <w:i/>
               </w:rPr>
-              <w:t xml:space="preserve">only increases earnings. </w:t>
+              <w:t xml:space="preserve"> would be people who </w:t>
+            </w:r>
+            <w:r>
+              <w:rPr>
+                <w:bCs/>
+                <w:i/>
+              </w:rPr>
+              <w:t xml:space="preserve">get less school when required to get more. </w:t>
+            </w:r>
+            <w:r>
+              <w:rPr>
+                <w:bCs/>
+                <w:i/>
+              </w:rPr>
+              <w:t xml:space="preserve"> </w:t>
             </w:r>
           </w:p>
         </w:tc>
@@ -4026,6 +4085,13 @@
                 <w:i/>
               </w:rPr>
             </w:pPr>
+            <w:r>
+              <w:rPr>
+                <w:bCs/>
+                <w:i/>
+              </w:rPr>
+              <w:t>People who get more school because they are required to.</w:t>
+            </w:r>
           </w:p>
         </w:tc>
       </w:tr>
@@ -4480,9 +4546,9 @@
               </w:rPr>
               <w:lastRenderedPageBreak/>
               <w:drawing>
-                <wp:inline distT="0" distB="0" distL="0" distR="0" wp14:anchorId="4C6747C0" wp14:editId="1A8C4D38">
-                  <wp:extent cx="5826353" cy="4533089"/>
-                  <wp:effectExtent l="0" t="0" r="3175" b="1270"/>
+                <wp:inline distT="0" distB="0" distL="0" distR="0" wp14:anchorId="4C6747C0" wp14:editId="22B1BAE3">
+                  <wp:extent cx="5276224" cy="4105072"/>
+                  <wp:effectExtent l="0" t="0" r="0" b="0"/>
                   <wp:docPr id="1980566990" name="Picture 1" descr="A graph showing the growth of a baby&#10;&#10;Description automatically generated"/>
                   <wp:cNvGraphicFramePr>
                     <a:graphicFrameLocks xmlns:a="http://schemas.openxmlformats.org/drawingml/2006/main" noChangeAspect="1"/>
@@ -4509,7 +4575,7 @@
                         <pic:spPr>
                           <a:xfrm>
                             <a:off x="0" y="0"/>
-                            <a:ext cx="5858622" cy="4558196"/>
+                            <a:ext cx="5322196" cy="4140840"/>
                           </a:xfrm>
                           <a:prstGeom prst="rect">
                             <a:avLst/>
@@ -4586,6 +4652,70 @@
                 <w:i/>
               </w:rPr>
             </w:pPr>
+            <w:r>
+              <w:rPr>
+                <w:rFonts w:cs="Times New Roman"/>
+                <w:i/>
+                <w:noProof/>
+              </w:rPr>
+              <w:drawing>
+                <wp:inline distT="0" distB="0" distL="0" distR="0" wp14:anchorId="39288A95" wp14:editId="05EDDE49">
+                  <wp:extent cx="1701800" cy="1384300"/>
+                  <wp:effectExtent l="0" t="0" r="0" b="0"/>
+                  <wp:docPr id="1852780464" name="Picture 2" descr="A screenshot of a calculator&#10;&#10;Description automatically generated"/>
+                  <wp:cNvGraphicFramePr>
+                    <a:graphicFrameLocks xmlns:a="http://schemas.openxmlformats.org/drawingml/2006/main" noChangeAspect="1"/>
+                  </wp:cNvGraphicFramePr>
+                  <a:graphic xmlns:a="http://schemas.openxmlformats.org/drawingml/2006/main">
+                    <a:graphicData uri="http://schemas.openxmlformats.org/drawingml/2006/picture">
+                      <pic:pic xmlns:pic="http://schemas.openxmlformats.org/drawingml/2006/picture">
+                        <pic:nvPicPr>
+                          <pic:cNvPr id="1852780464" name="Picture 2" descr="A screenshot of a calculator&#10;&#10;Description automatically generated"/>
+                          <pic:cNvPicPr/>
+                        </pic:nvPicPr>
+                        <pic:blipFill>
+                          <a:blip r:embed="rId10">
+                            <a:extLst>
+                              <a:ext uri="{28A0092B-C50C-407E-A947-70E740481C1C}">
+                                <a14:useLocalDpi xmlns:a14="http://schemas.microsoft.com/office/drawing/2010/main" val="0"/>
+                              </a:ext>
+                            </a:extLst>
+                          </a:blip>
+                          <a:stretch>
+                            <a:fillRect/>
+                          </a:stretch>
+                        </pic:blipFill>
+                        <pic:spPr>
+                          <a:xfrm>
+                            <a:off x="0" y="0"/>
+                            <a:ext cx="1701800" cy="1384300"/>
+                          </a:xfrm>
+                          <a:prstGeom prst="rect">
+                            <a:avLst/>
+                          </a:prstGeom>
+                        </pic:spPr>
+                      </pic:pic>
+                    </a:graphicData>
+                  </a:graphic>
+                </wp:inline>
+              </w:drawing>
+            </w:r>
+          </w:p>
+          <w:p>
+            <w:pPr>
+              <w:spacing w:after="0"/>
+              <w:rPr>
+                <w:rFonts w:cs="Times New Roman"/>
+                <w:i/>
+              </w:rPr>
+            </w:pPr>
+            <w:r>
+              <w:rPr>
+                <w:rFonts w:cs="Times New Roman"/>
+                <w:i/>
+              </w:rPr>
+              <w:t xml:space="preserve">My standard errors were extremely low and we couldn’t figure out why after troubleshooting in office hours. </w:t>
+            </w:r>
           </w:p>
         </w:tc>
       </w:tr>
@@ -4673,7 +4803,56 @@
                 <w:sz w:val="21"/>
                 <w:szCs w:val="20"/>
               </w:rPr>
+              <w:lastRenderedPageBreak/>
               <w:t xml:space="preserve"> </w:t>
+            </w:r>
+            <w:r>
+              <w:rPr>
+                <w:rFonts w:cs="Times New Roman"/>
+                <w:i/>
+                <w:noProof/>
+              </w:rPr>
+              <w:drawing>
+                <wp:inline distT="0" distB="0" distL="0" distR="0" wp14:anchorId="3E7A7266" wp14:editId="3A0DA86E">
+                  <wp:extent cx="5028294" cy="2725271"/>
+                  <wp:effectExtent l="0" t="0" r="1270" b="5715"/>
+                  <wp:docPr id="1242808621" name="Picture 3" descr="A screenshot of a computer&#10;&#10;Description automatically generated"/>
+                  <wp:cNvGraphicFramePr>
+                    <a:graphicFrameLocks xmlns:a="http://schemas.openxmlformats.org/drawingml/2006/main" noChangeAspect="1"/>
+                  </wp:cNvGraphicFramePr>
+                  <a:graphic xmlns:a="http://schemas.openxmlformats.org/drawingml/2006/main">
+                    <a:graphicData uri="http://schemas.openxmlformats.org/drawingml/2006/picture">
+                      <pic:pic xmlns:pic="http://schemas.openxmlformats.org/drawingml/2006/picture">
+                        <pic:nvPicPr>
+                          <pic:cNvPr id="1242808621" name="Picture 3" descr="A screenshot of a computer&#10;&#10;Description automatically generated"/>
+                          <pic:cNvPicPr/>
+                        </pic:nvPicPr>
+                        <pic:blipFill>
+                          <a:blip r:embed="rId11">
+                            <a:extLst>
+                              <a:ext uri="{28A0092B-C50C-407E-A947-70E740481C1C}">
+                                <a14:useLocalDpi xmlns:a14="http://schemas.microsoft.com/office/drawing/2010/main" val="0"/>
+                              </a:ext>
+                            </a:extLst>
+                          </a:blip>
+                          <a:stretch>
+                            <a:fillRect/>
+                          </a:stretch>
+                        </pic:blipFill>
+                        <pic:spPr>
+                          <a:xfrm>
+                            <a:off x="0" y="0"/>
+                            <a:ext cx="5054386" cy="2739413"/>
+                          </a:xfrm>
+                          <a:prstGeom prst="rect">
+                            <a:avLst/>
+                          </a:prstGeom>
+                        </pic:spPr>
+                      </pic:pic>
+                    </a:graphicData>
+                  </a:graphic>
+                </wp:inline>
+              </w:drawing>
             </w:r>
           </w:p>
         </w:tc>
@@ -4711,15 +4890,7 @@
           <w:i/>
           <w:iCs/>
         </w:rPr>
-        <w:t xml:space="preserve">Hint: See </w:t>
-      </w:r>
-      <w:r>
-        <w:rPr>
-          <w:i/>
-          <w:iCs/>
-        </w:rPr>
-        <w:lastRenderedPageBreak/>
-        <w:t xml:space="preserve">footnote 13 in Angrist and Krueger (1991) for details on how they calculate the Wald estimate.  Note that if you want to use the function </w:t>
+        <w:t xml:space="preserve">Hint: See footnote 13 in Angrist and Krueger (1991) for details on how they calculate the Wald estimate.  Note that if you want to use the function </w:t>
       </w:r>
       <w:proofErr w:type="spellStart"/>
       <w:r>
@@ -4785,6 +4956,81 @@
                 <w:i/>
               </w:rPr>
             </w:pPr>
+            <w:r>
+              <w:rPr>
+                <w:rFonts w:cs="Times New Roman"/>
+                <w:i/>
+                <w:noProof/>
+              </w:rPr>
+              <w:drawing>
+                <wp:inline distT="0" distB="0" distL="0" distR="0" wp14:anchorId="48459224" wp14:editId="559127BB">
+                  <wp:extent cx="3541059" cy="2248161"/>
+                  <wp:effectExtent l="0" t="0" r="2540" b="0"/>
+                  <wp:docPr id="1018070138" name="Picture 5" descr="A screenshot of a computer code&#10;&#10;Description automatically generated"/>
+                  <wp:cNvGraphicFramePr>
+                    <a:graphicFrameLocks xmlns:a="http://schemas.openxmlformats.org/drawingml/2006/main" noChangeAspect="1"/>
+                  </wp:cNvGraphicFramePr>
+                  <a:graphic xmlns:a="http://schemas.openxmlformats.org/drawingml/2006/main">
+                    <a:graphicData uri="http://schemas.openxmlformats.org/drawingml/2006/picture">
+                      <pic:pic xmlns:pic="http://schemas.openxmlformats.org/drawingml/2006/picture">
+                        <pic:nvPicPr>
+                          <pic:cNvPr id="1018070138" name="Picture 5" descr="A screenshot of a computer code&#10;&#10;Description automatically generated"/>
+                          <pic:cNvPicPr/>
+                        </pic:nvPicPr>
+                        <pic:blipFill>
+                          <a:blip r:embed="rId12">
+                            <a:extLst>
+                              <a:ext uri="{28A0092B-C50C-407E-A947-70E740481C1C}">
+                                <a14:useLocalDpi xmlns:a14="http://schemas.microsoft.com/office/drawing/2010/main" val="0"/>
+                              </a:ext>
+                            </a:extLst>
+                          </a:blip>
+                          <a:stretch>
+                            <a:fillRect/>
+                          </a:stretch>
+                        </pic:blipFill>
+                        <pic:spPr>
+                          <a:xfrm>
+                            <a:off x="0" y="0"/>
+                            <a:ext cx="3561276" cy="2260996"/>
+                          </a:xfrm>
+                          <a:prstGeom prst="rect">
+                            <a:avLst/>
+                          </a:prstGeom>
+                        </pic:spPr>
+                      </pic:pic>
+                    </a:graphicData>
+                  </a:graphic>
+                </wp:inline>
+              </w:drawing>
+            </w:r>
+          </w:p>
+          <w:p>
+            <w:pPr>
+              <w:spacing w:after="0"/>
+              <w:rPr>
+                <w:rFonts w:cs="Times New Roman"/>
+                <w:i/>
+              </w:rPr>
+            </w:pPr>
+          </w:p>
+          <w:p>
+            <w:pPr>
+              <w:spacing w:after="0"/>
+              <w:rPr>
+                <w:rFonts w:cs="Times New Roman"/>
+                <w:i/>
+              </w:rPr>
+            </w:pPr>
+          </w:p>
+          <w:p>
+            <w:pPr>
+              <w:spacing w:after="0"/>
+              <w:rPr>
+                <w:rFonts w:cs="Times New Roman"/>
+                <w:i/>
+              </w:rPr>
+            </w:pPr>
           </w:p>
         </w:tc>
       </w:tr>
@@ -4805,7 +5051,11 @@
         <w:t>between</w:t>
       </w:r>
       <w:r>
-        <w:t xml:space="preserve"> 1930-1939. Run TSLS regressions replicating Column 2 and Column 6. For Column 2, instrument for education with a full set of quarter-of-birth times year-of-birth dummies, and include year fixed effects. For Column 6, instrument for education with the same set of quarter-of-birth times year-of-birth dummies, and include regional fixed effects, year fixed effects, race, urban, and married status dummies.</w:t>
+        <w:t xml:space="preserve"> 1930-1939. Run TSLS regressions replicating Column 2 and Column 6. For Column 2, instrument for education with a full set of quarter-of-birth times year-of-birth dummies, and include year </w:t>
+      </w:r>
+      <w:r>
+        <w:lastRenderedPageBreak/>
+        <w:t>fixed effects. For Column 6, instrument for education with the same set of quarter-of-birth times year-of-birth dummies, and include regional fixed effects, year fixed effects, race, urban, and married status dummies.</w:t>
       </w:r>
       <w:r>
         <w:t xml:space="preserve"> (4 points)</w:t>
@@ -5550,7 +5800,7 @@
     </w:p>
     <w:p/>
     <w:sectPr>
-      <w:headerReference w:type="default" r:id="rId10"/>
+      <w:headerReference w:type="default" r:id="rId13"/>
       <w:pgSz w:w="12240" w:h="15840"/>
       <w:pgMar w:top="1440" w:right="1440" w:bottom="1440" w:left="1440" w:header="720" w:footer="720" w:gutter="0"/>
       <w:cols w:space="720"/>

</xml_diff>